<commit_message>
edit: adding numerical analysis
</commit_message>
<xml_diff>
--- a/smartcab/report.docx
+++ b/smartcab/report.docx
@@ -8,11 +8,19 @@
           <w:rFonts w:ascii="Baskerville" w:hAnsi="Baskerville"/>
         </w:rPr>
       </w:pPr>
-      <w:r>
-        <w:rPr>
-          <w:rFonts w:ascii="Baskerville" w:hAnsi="Baskerville"/>
-        </w:rPr>
-        <w:t>Udacity Machine Learning Engineer Nanodegree</w:t>
+      <w:proofErr w:type="spellStart"/>
+      <w:r>
+        <w:rPr>
+          <w:rFonts w:ascii="Baskerville" w:hAnsi="Baskerville"/>
+        </w:rPr>
+        <w:t>Udacity</w:t>
+      </w:r>
+      <w:proofErr w:type="spellEnd"/>
+      <w:r>
+        <w:rPr>
+          <w:rFonts w:ascii="Baskerville" w:hAnsi="Baskerville"/>
+        </w:rPr>
+        <w:t xml:space="preserve"> Machine Learning Engineer Nanodegree</w:t>
       </w:r>
     </w:p>
     <w:p>
@@ -38,7 +46,21 @@
         <w:rPr>
           <w:rFonts w:ascii="Baskerville" w:hAnsi="Baskerville"/>
         </w:rPr>
-        <w:t>Project: Train a Smartcab How to Drive</w:t>
+        <w:t xml:space="preserve">Project: Train a </w:t>
+      </w:r>
+      <w:proofErr w:type="spellStart"/>
+      <w:r>
+        <w:rPr>
+          <w:rFonts w:ascii="Baskerville" w:hAnsi="Baskerville"/>
+        </w:rPr>
+        <w:t>Smartcab</w:t>
+      </w:r>
+      <w:proofErr w:type="spellEnd"/>
+      <w:r>
+        <w:rPr>
+          <w:rFonts w:ascii="Baskerville" w:hAnsi="Baskerville"/>
+        </w:rPr>
+        <w:t xml:space="preserve"> How to Drive</w:t>
       </w:r>
     </w:p>
     <w:p>
@@ -118,6 +140,7 @@
         </w:rPr>
         <w:t>To begin, your only task is to get the </w:t>
       </w:r>
+      <w:proofErr w:type="spellStart"/>
       <w:r>
         <w:rPr>
           <w:rFonts w:ascii="Baskerville" w:hAnsi="Baskerville" w:cs="Times New Roman"/>
@@ -127,6 +150,7 @@
         </w:rPr>
         <w:t>smartcab</w:t>
       </w:r>
+      <w:proofErr w:type="spellEnd"/>
       <w:r>
         <w:rPr>
           <w:rFonts w:ascii="Baskerville" w:hAnsi="Baskerville" w:cs="Times New Roman"/>
@@ -273,6 +297,7 @@
         </w:rPr>
         <w:t>) at each intersection, disregarding the input information above. Set the simulation deadline enforcement, </w:t>
       </w:r>
+      <w:proofErr w:type="spellStart"/>
       <w:r>
         <w:rPr>
           <w:rFonts w:ascii="Baskerville" w:hAnsi="Baskerville" w:cs="Courier New"/>
@@ -282,12 +307,29 @@
         </w:rPr>
         <w:t>enforce_deadline</w:t>
       </w:r>
-      <w:r>
-        <w:rPr>
-          <w:rFonts w:ascii="Baskerville" w:hAnsi="Baskerville" w:cs="Times New Roman"/>
-          <w:color w:val="333333"/>
-        </w:rPr>
-        <w:t> to </w:t>
+      <w:proofErr w:type="spellEnd"/>
+      <w:r>
+        <w:rPr>
+          <w:rFonts w:ascii="Baskerville" w:hAnsi="Baskerville" w:cs="Times New Roman"/>
+          <w:color w:val="333333"/>
+        </w:rPr>
+        <w:t> </w:t>
+      </w:r>
+      <w:proofErr w:type="gramStart"/>
+      <w:r>
+        <w:rPr>
+          <w:rFonts w:ascii="Baskerville" w:hAnsi="Baskerville" w:cs="Times New Roman"/>
+          <w:color w:val="333333"/>
+        </w:rPr>
+        <w:t>to</w:t>
+      </w:r>
+      <w:proofErr w:type="gramEnd"/>
+      <w:r>
+        <w:rPr>
+          <w:rFonts w:ascii="Baskerville" w:hAnsi="Baskerville" w:cs="Times New Roman"/>
+          <w:color w:val="333333"/>
+        </w:rPr>
+        <w:t> </w:t>
       </w:r>
       <w:r>
         <w:rPr>
@@ -349,6 +391,7 @@
         </w:rPr>
         <w:t>Observe what you see with the agent's behavior as it takes random actions. Does the </w:t>
       </w:r>
+      <w:proofErr w:type="spellStart"/>
       <w:r>
         <w:rPr>
           <w:rFonts w:ascii="Baskerville" w:eastAsia="Times New Roman" w:hAnsi="Baskerville" w:cs="Times New Roman"/>
@@ -361,6 +404,7 @@
         </w:rPr>
         <w:t>smartcab</w:t>
       </w:r>
+      <w:proofErr w:type="spellEnd"/>
       <w:r>
         <w:rPr>
           <w:rFonts w:ascii="Baskerville" w:eastAsia="Times New Roman" w:hAnsi="Baskerville" w:cs="Times New Roman"/>
@@ -401,7 +445,35 @@
         <w:rPr>
           <w:rFonts w:ascii="Baskerville" w:hAnsi="Baskerville"/>
         </w:rPr>
-        <w:t>When the agent takes random actions, the smartcab rarely reaches the goal when enforce-deadline is set to True</w:t>
+        <w:t xml:space="preserve">When the agent takes random actions, the </w:t>
+      </w:r>
+      <w:proofErr w:type="spellStart"/>
+      <w:r>
+        <w:rPr>
+          <w:rFonts w:ascii="Baskerville" w:hAnsi="Baskerville"/>
+        </w:rPr>
+        <w:t>smartcab</w:t>
+      </w:r>
+      <w:proofErr w:type="spellEnd"/>
+      <w:r>
+        <w:rPr>
+          <w:rFonts w:ascii="Baskerville" w:hAnsi="Baskerville"/>
+        </w:rPr>
+        <w:t xml:space="preserve"> rarely reaches the goal when enforce-deadline is set </w:t>
+      </w:r>
+      <w:proofErr w:type="gramStart"/>
+      <w:r>
+        <w:rPr>
+          <w:rFonts w:ascii="Baskerville" w:hAnsi="Baskerville"/>
+        </w:rPr>
+        <w:t>to</w:t>
+      </w:r>
+      <w:proofErr w:type="gramEnd"/>
+      <w:r>
+        <w:rPr>
+          <w:rFonts w:ascii="Baskerville" w:hAnsi="Baskerville"/>
+        </w:rPr>
+        <w:t xml:space="preserve"> True</w:t>
       </w:r>
       <w:r>
         <w:rPr>
@@ -413,7 +485,21 @@
         <w:rPr>
           <w:rFonts w:ascii="Baskerville" w:hAnsi="Baskerville"/>
         </w:rPr>
-        <w:t xml:space="preserve">. This is an expected behavior, because the smartcab is not learning or maximizing on the rewards on every iteration. It is clearly not taking the optimal path since one of the possible action is to do nothing. </w:t>
+        <w:t xml:space="preserve">. This is an expected behavior, because the </w:t>
+      </w:r>
+      <w:proofErr w:type="spellStart"/>
+      <w:r>
+        <w:rPr>
+          <w:rFonts w:ascii="Baskerville" w:hAnsi="Baskerville"/>
+        </w:rPr>
+        <w:t>smartcab</w:t>
+      </w:r>
+      <w:proofErr w:type="spellEnd"/>
+      <w:r>
+        <w:rPr>
+          <w:rFonts w:ascii="Baskerville" w:hAnsi="Baskerville"/>
+        </w:rPr>
+        <w:t xml:space="preserve"> is not learning or maximizing on the rewards on every iteration. It is clearly not taking the optimal path since one of the possible action is to do nothing. </w:t>
       </w:r>
       <w:r>
         <w:rPr>
@@ -431,7 +517,21 @@
         <w:rPr>
           <w:rFonts w:ascii="Baskerville" w:hAnsi="Baskerville"/>
         </w:rPr>
-        <w:t>In essence, every iteration is like starting fresh and knowing nothing about the system and hoping that the smartcab will randomly reach the destination.</w:t>
+        <w:t xml:space="preserve">In essence, every iteration is like starting fresh and knowing nothing about the system and hoping that the </w:t>
+      </w:r>
+      <w:proofErr w:type="spellStart"/>
+      <w:r>
+        <w:rPr>
+          <w:rFonts w:ascii="Baskerville" w:hAnsi="Baskerville"/>
+        </w:rPr>
+        <w:t>smartcab</w:t>
+      </w:r>
+      <w:proofErr w:type="spellEnd"/>
+      <w:r>
+        <w:rPr>
+          <w:rFonts w:ascii="Baskerville" w:hAnsi="Baskerville"/>
+        </w:rPr>
+        <w:t xml:space="preserve"> will randomly reach the destination.</w:t>
       </w:r>
     </w:p>
     <w:p>
@@ -480,6 +580,7 @@
         </w:rPr>
         <w:t>Now that your driving agent is capable of moving around in the environment, your next task is to identify a set of states that are appropriate for modeling the </w:t>
       </w:r>
+      <w:proofErr w:type="spellStart"/>
       <w:r>
         <w:rPr>
           <w:rFonts w:ascii="Baskerville" w:hAnsi="Baskerville" w:cs="Times New Roman"/>
@@ -489,6 +590,7 @@
         </w:rPr>
         <w:t>smartcab</w:t>
       </w:r>
+      <w:proofErr w:type="spellEnd"/>
       <w:r>
         <w:rPr>
           <w:rFonts w:ascii="Baskerville" w:hAnsi="Baskerville" w:cs="Times New Roman"/>
@@ -496,6 +598,8 @@
         </w:rPr>
         <w:t> and environment. The main source of state variables are the current inputs at the intersection, but not all may require representation. You may choose to explicitly define states, or use some combination of inputs as an implicit state. At each time step, process the inputs and update the agent's current state using the </w:t>
       </w:r>
+      <w:proofErr w:type="spellStart"/>
+      <w:proofErr w:type="gramStart"/>
       <w:r>
         <w:rPr>
           <w:rFonts w:ascii="Baskerville" w:hAnsi="Baskerville" w:cs="Courier New"/>
@@ -505,6 +609,8 @@
         </w:rPr>
         <w:t>self.state</w:t>
       </w:r>
+      <w:proofErr w:type="spellEnd"/>
+      <w:proofErr w:type="gramEnd"/>
       <w:r>
         <w:rPr>
           <w:rFonts w:ascii="Baskerville" w:hAnsi="Baskerville" w:cs="Times New Roman"/>
@@ -512,6 +618,7 @@
         </w:rPr>
         <w:t> variable. Continue with the simulation deadline enforcement </w:t>
       </w:r>
+      <w:proofErr w:type="spellStart"/>
       <w:r>
         <w:rPr>
           <w:rFonts w:ascii="Baskerville" w:hAnsi="Baskerville" w:cs="Courier New"/>
@@ -521,6 +628,7 @@
         </w:rPr>
         <w:t>enforce_deadline</w:t>
       </w:r>
+      <w:proofErr w:type="spellEnd"/>
       <w:r>
         <w:rPr>
           <w:rFonts w:ascii="Baskerville" w:hAnsi="Baskerville" w:cs="Courier New"/>
@@ -535,7 +643,23 @@
           <w:rFonts w:ascii="Baskerville" w:hAnsi="Baskerville" w:cs="Times New Roman"/>
           <w:color w:val="333333"/>
         </w:rPr>
-        <w:t>being set to </w:t>
+        <w:t xml:space="preserve">being set </w:t>
+      </w:r>
+      <w:proofErr w:type="gramStart"/>
+      <w:r>
+        <w:rPr>
+          <w:rFonts w:ascii="Baskerville" w:hAnsi="Baskerville" w:cs="Times New Roman"/>
+          <w:color w:val="333333"/>
+        </w:rPr>
+        <w:t>to</w:t>
+      </w:r>
+      <w:proofErr w:type="gramEnd"/>
+      <w:r>
+        <w:rPr>
+          <w:rFonts w:ascii="Baskerville" w:hAnsi="Baskerville" w:cs="Times New Roman"/>
+          <w:color w:val="333333"/>
+        </w:rPr>
+        <w:t> </w:t>
       </w:r>
       <w:r>
         <w:rPr>
@@ -592,6 +716,7 @@
         </w:rPr>
         <w:t>What states have you identified that are appropriate for modeling the </w:t>
       </w:r>
+      <w:proofErr w:type="spellStart"/>
       <w:r>
         <w:rPr>
           <w:rFonts w:ascii="Baskerville" w:hAnsi="Baskerville" w:cs="Times New Roman"/>
@@ -603,6 +728,7 @@
         </w:rPr>
         <w:t>smartcab</w:t>
       </w:r>
+      <w:proofErr w:type="spellEnd"/>
       <w:r>
         <w:rPr>
           <w:rFonts w:ascii="Baskerville" w:hAnsi="Baskerville" w:cs="Times New Roman"/>
@@ -627,15 +753,69 @@
           <w:iCs/>
           <w:color w:val="333333"/>
         </w:rPr>
-        <w:t xml:space="preserve">The driving agent is given the next waypoint location relative to its current location and heading, the state of the traffic light and the presence of oncoming vehicles, and the current time left from the allotted deadline. The next waypoint is an important input to help craft the optimal path to the destination. Following this waypoint will minimize the distance to the destination and is therefore a good input to model the smartcab’s state. The state of the traffic light is important as there is a negative reward for disobeying traffic laws. The traffic data of the oncoming traffic is important to avoid collisions and determine when a car can turn left or right without violating the traffic laws. So in summary, status of traffic lights (green or red) and the direction of oncoming traffic from the left and oncoming side is important to model the state. The status of the traffic from the right side does not affect the smartcab assuming the car on the right behaves rationally. Lastly, time left to the allotted deadline is not important </w:t>
-      </w:r>
-      <w:r>
-        <w:rPr>
-          <w:rFonts w:ascii="Baskerville" w:hAnsi="Baskerville" w:cs="Times New Roman"/>
-          <w:iCs/>
-          <w:color w:val="333333"/>
-        </w:rPr>
-        <w:t xml:space="preserve">based on the way the simulation does not allow running red lights. So remaining time isn’t useful for modeling the smartcab and environment in this particular situation. </w:t>
+        <w:t xml:space="preserve">The driving agent is given the next waypoint location relative to its current location and heading, the state of the traffic light and the presence of oncoming vehicles, and the current time left from the allotted deadline. The next waypoint is an important input to help craft the optimal path to the destination. Following this waypoint will minimize the distance to the destination and is therefore a good input to model the </w:t>
+      </w:r>
+      <w:proofErr w:type="spellStart"/>
+      <w:r>
+        <w:rPr>
+          <w:rFonts w:ascii="Baskerville" w:hAnsi="Baskerville" w:cs="Times New Roman"/>
+          <w:iCs/>
+          <w:color w:val="333333"/>
+        </w:rPr>
+        <w:t>smartcab’s</w:t>
+      </w:r>
+      <w:proofErr w:type="spellEnd"/>
+      <w:r>
+        <w:rPr>
+          <w:rFonts w:ascii="Baskerville" w:hAnsi="Baskerville" w:cs="Times New Roman"/>
+          <w:iCs/>
+          <w:color w:val="333333"/>
+        </w:rPr>
+        <w:t xml:space="preserve"> state. The state of the traffic light is important as there is a negative reward for disobeying traffic laws. The traffic data of the oncoming traffic is important to avoid collisions and determine when a car can turn left or right without violating the traffic laws. So in summary, status of traffic lights (green or red) and the direction of oncoming traffic from the left and oncoming side is important to model the state. The status of the traffic from the right side does not affect the </w:t>
+      </w:r>
+      <w:proofErr w:type="spellStart"/>
+      <w:r>
+        <w:rPr>
+          <w:rFonts w:ascii="Baskerville" w:hAnsi="Baskerville" w:cs="Times New Roman"/>
+          <w:iCs/>
+          <w:color w:val="333333"/>
+        </w:rPr>
+        <w:t>smartcab</w:t>
+      </w:r>
+      <w:proofErr w:type="spellEnd"/>
+      <w:r>
+        <w:rPr>
+          <w:rFonts w:ascii="Baskerville" w:hAnsi="Baskerville" w:cs="Times New Roman"/>
+          <w:iCs/>
+          <w:color w:val="333333"/>
+        </w:rPr>
+        <w:t xml:space="preserve"> assuming the car on the right behaves rationally. Lastly, time left to the allotted deadline is not important </w:t>
+      </w:r>
+      <w:r>
+        <w:rPr>
+          <w:rFonts w:ascii="Baskerville" w:hAnsi="Baskerville" w:cs="Times New Roman"/>
+          <w:iCs/>
+          <w:color w:val="333333"/>
+        </w:rPr>
+        <w:t xml:space="preserve">based on the way the simulation does not allow running red lights. So remaining time isn’t useful for modeling the </w:t>
+      </w:r>
+      <w:proofErr w:type="spellStart"/>
+      <w:r>
+        <w:rPr>
+          <w:rFonts w:ascii="Baskerville" w:hAnsi="Baskerville" w:cs="Times New Roman"/>
+          <w:iCs/>
+          <w:color w:val="333333"/>
+        </w:rPr>
+        <w:t>smartcab</w:t>
+      </w:r>
+      <w:proofErr w:type="spellEnd"/>
+      <w:r>
+        <w:rPr>
+          <w:rFonts w:ascii="Baskerville" w:hAnsi="Baskerville" w:cs="Times New Roman"/>
+          <w:iCs/>
+          <w:color w:val="333333"/>
+        </w:rPr>
+        <w:t xml:space="preserve"> and environment in this particular situation. </w:t>
       </w:r>
       <w:r>
         <w:rPr>
@@ -689,6 +869,7 @@
         </w:rPr>
         <w:t>How many states in total exist for the </w:t>
       </w:r>
+      <w:proofErr w:type="spellStart"/>
       <w:r>
         <w:rPr>
           <w:rFonts w:ascii="Baskerville" w:hAnsi="Baskerville" w:cs="Times New Roman"/>
@@ -700,6 +881,7 @@
         </w:rPr>
         <w:t>smartcab</w:t>
       </w:r>
+      <w:proofErr w:type="spellEnd"/>
       <w:r>
         <w:rPr>
           <w:rFonts w:ascii="Baskerville" w:hAnsi="Baskerville" w:cs="Times New Roman"/>
@@ -720,7 +902,35 @@
         <w:rPr>
           <w:rFonts w:ascii="Baskerville" w:hAnsi="Baskerville"/>
         </w:rPr>
-        <w:t xml:space="preserve">Using the above assumptions, there are a total of 2 (light status) x 3 (next way point) x 4 (oncoming traffic) x 4 (oncoming traffic from the left) = 96 total states. The number seems a bit high since Q-learning will have to calculate the argmax of Q_hat, but in most cases computation will not be completely expensive as some situations force other factors to be irrelevant. For example, if the light is red, it doesn’t really matter what the oncoming traffic is doing, if our next way point is to go straight. </w:t>
+        <w:t xml:space="preserve">Using the above assumptions, there are a total of 2 (light status) x 3 (next way point) x 4 (oncoming traffic) x 4 (oncoming traffic from the left) = 96 total states. The number seems a bit high since Q-learning will have to calculate the </w:t>
+      </w:r>
+      <w:proofErr w:type="spellStart"/>
+      <w:r>
+        <w:rPr>
+          <w:rFonts w:ascii="Baskerville" w:hAnsi="Baskerville"/>
+        </w:rPr>
+        <w:t>argmax</w:t>
+      </w:r>
+      <w:proofErr w:type="spellEnd"/>
+      <w:r>
+        <w:rPr>
+          <w:rFonts w:ascii="Baskerville" w:hAnsi="Baskerville"/>
+        </w:rPr>
+        <w:t xml:space="preserve"> of </w:t>
+      </w:r>
+      <w:proofErr w:type="spellStart"/>
+      <w:r>
+        <w:rPr>
+          <w:rFonts w:ascii="Baskerville" w:hAnsi="Baskerville"/>
+        </w:rPr>
+        <w:t>Q_hat</w:t>
+      </w:r>
+      <w:proofErr w:type="spellEnd"/>
+      <w:r>
+        <w:rPr>
+          <w:rFonts w:ascii="Baskerville" w:hAnsi="Baskerville"/>
+        </w:rPr>
+        <w:t xml:space="preserve">, but in most cases computation will not be completely expensive as some situations force other factors to be irrelevant. For example, if the light is red, it doesn’t really matter what the oncoming traffic is doing, if our next way point is to go straight. </w:t>
       </w:r>
     </w:p>
     <w:p>
@@ -806,6 +1016,7 @@
         </w:rPr>
         <w:t> </w:t>
       </w:r>
+      <w:proofErr w:type="spellStart"/>
       <w:r>
         <w:rPr>
           <w:rStyle w:val="Strong"/>
@@ -814,6 +1025,7 @@
         </w:rPr>
         <w:t>smartcab</w:t>
       </w:r>
+      <w:proofErr w:type="spellEnd"/>
       <w:r>
         <w:rPr>
           <w:rStyle w:val="apple-converted-space"/>
@@ -837,6 +1049,7 @@
         </w:rPr>
         <w:t> </w:t>
       </w:r>
+      <w:proofErr w:type="spellStart"/>
       <w:r>
         <w:rPr>
           <w:rStyle w:val="HTMLCode"/>
@@ -845,6 +1058,7 @@
         </w:rPr>
         <w:t>enforce_deadline</w:t>
       </w:r>
+      <w:proofErr w:type="spellEnd"/>
       <w:r>
         <w:rPr>
           <w:rStyle w:val="apple-converted-space"/>
@@ -853,6 +1067,7 @@
         </w:rPr>
         <w:t> </w:t>
       </w:r>
+      <w:proofErr w:type="gramStart"/>
       <w:r>
         <w:rPr>
           <w:rFonts w:ascii="Baskerville" w:hAnsi="Baskerville"/>
@@ -860,6 +1075,7 @@
         </w:rPr>
         <w:t>to</w:t>
       </w:r>
+      <w:proofErr w:type="gramEnd"/>
       <w:r>
         <w:rPr>
           <w:rStyle w:val="apple-converted-space"/>
@@ -891,6 +1107,7 @@
         </w:rPr>
         <w:t> </w:t>
       </w:r>
+      <w:proofErr w:type="spellStart"/>
       <w:r>
         <w:rPr>
           <w:rStyle w:val="Strong"/>
@@ -899,6 +1116,7 @@
         </w:rPr>
         <w:t>smartcab</w:t>
       </w:r>
+      <w:proofErr w:type="spellEnd"/>
       <w:r>
         <w:rPr>
           <w:rStyle w:val="apple-converted-space"/>
@@ -1034,7 +1252,23 @@
           <w:rFonts w:ascii="Baskerville" w:hAnsi="Baskerville"/>
           <w:color w:val="333333"/>
         </w:rPr>
-        <w:t xml:space="preserve">the agent learns the traffic light rules in route to the final destination. Now the agent will not stay in one place (action = None) when it is a green light. As the iteration goes on, the agent start to reach the destination more. This is happening because the policy is learned based on the state, action, and reward. Before, the action was randomized so policy isn’t updated based on the reward. Now with Q-learning, the agent learns to take the best possible route that maximizes the reward in trying to get to the destination. </w:t>
+        <w:t xml:space="preserve">the agent learns the traffic light rules in route to the final destination. Now the agent will not stay in one place (action = None) when it is a green light. As the iteration goes on, the agent </w:t>
+      </w:r>
+      <w:proofErr w:type="gramStart"/>
+      <w:r>
+        <w:rPr>
+          <w:rFonts w:ascii="Baskerville" w:hAnsi="Baskerville"/>
+          <w:color w:val="333333"/>
+        </w:rPr>
+        <w:t>start</w:t>
+      </w:r>
+      <w:proofErr w:type="gramEnd"/>
+      <w:r>
+        <w:rPr>
+          <w:rFonts w:ascii="Baskerville" w:hAnsi="Baskerville"/>
+          <w:color w:val="333333"/>
+        </w:rPr>
+        <w:t xml:space="preserve"> to reach the destination more. This is happening because the policy is learned based on the state, action, and reward. Before, the action was randomized so policy isn’t updated based on the reward. Now with Q-learning, the agent learns to take the best possible route that maximizes the reward in trying to get to the destination. </w:t>
       </w:r>
     </w:p>
     <w:p>
@@ -1076,6 +1310,7 @@
         </w:rPr>
         <w:t>Your final task for this project is to enhance your driving agent so that, after sufficient training, the </w:t>
       </w:r>
+      <w:proofErr w:type="spellStart"/>
       <w:r>
         <w:rPr>
           <w:rFonts w:ascii="Baskerville" w:hAnsi="Baskerville" w:cs="Times New Roman"/>
@@ -1085,6 +1320,7 @@
         </w:rPr>
         <w:t>smartcab</w:t>
       </w:r>
+      <w:proofErr w:type="spellEnd"/>
       <w:r>
         <w:rPr>
           <w:rFonts w:ascii="Baskerville" w:hAnsi="Baskerville" w:cs="Times New Roman"/>
@@ -1154,6 +1390,7 @@
         </w:rPr>
         <w:t>s ability to learn the best action for each state. To improve on the success of your </w:t>
       </w:r>
+      <w:proofErr w:type="spellStart"/>
       <w:r>
         <w:rPr>
           <w:rFonts w:ascii="Baskerville" w:hAnsi="Baskerville" w:cs="Times New Roman"/>
@@ -1163,6 +1400,7 @@
         </w:rPr>
         <w:t>smartcab</w:t>
       </w:r>
+      <w:proofErr w:type="spellEnd"/>
       <w:r>
         <w:rPr>
           <w:rFonts w:ascii="Baskerville" w:hAnsi="Baskerville" w:cs="Times New Roman"/>
@@ -1190,6 +1428,7 @@
         </w:rPr>
         <w:t>Set the number of trials, </w:t>
       </w:r>
+      <w:proofErr w:type="spellStart"/>
       <w:r>
         <w:rPr>
           <w:rFonts w:ascii="Baskerville" w:hAnsi="Baskerville" w:cs="Courier New"/>
@@ -1199,6 +1438,7 @@
         </w:rPr>
         <w:t>n_trials</w:t>
       </w:r>
+      <w:proofErr w:type="spellEnd"/>
       <w:r>
         <w:rPr>
           <w:rFonts w:ascii="Baskerville" w:eastAsia="Times New Roman" w:hAnsi="Baskerville" w:cs="Times New Roman"/>
@@ -1226,6 +1466,7 @@
         </w:rPr>
         <w:t>Run the simulation with the deadline enforcement </w:t>
       </w:r>
+      <w:proofErr w:type="spellStart"/>
       <w:r>
         <w:rPr>
           <w:rFonts w:ascii="Baskerville" w:hAnsi="Baskerville" w:cs="Courier New"/>
@@ -1235,12 +1476,29 @@
         </w:rPr>
         <w:t>enforce_deadline</w:t>
       </w:r>
+      <w:proofErr w:type="spellEnd"/>
       <w:r>
         <w:rPr>
           <w:rFonts w:ascii="Baskerville" w:eastAsia="Times New Roman" w:hAnsi="Baskerville" w:cs="Times New Roman"/>
           <w:color w:val="333333"/>
         </w:rPr>
-        <w:t> set to </w:t>
+        <w:t xml:space="preserve"> set </w:t>
+      </w:r>
+      <w:proofErr w:type="gramStart"/>
+      <w:r>
+        <w:rPr>
+          <w:rFonts w:ascii="Baskerville" w:eastAsia="Times New Roman" w:hAnsi="Baskerville" w:cs="Times New Roman"/>
+          <w:color w:val="333333"/>
+        </w:rPr>
+        <w:t>to</w:t>
+      </w:r>
+      <w:proofErr w:type="gramEnd"/>
+      <w:r>
+        <w:rPr>
+          <w:rFonts w:ascii="Baskerville" w:eastAsia="Times New Roman" w:hAnsi="Baskerville" w:cs="Times New Roman"/>
+          <w:color w:val="333333"/>
+        </w:rPr>
+        <w:t> </w:t>
       </w:r>
       <w:r>
         <w:rPr>
@@ -1258,6 +1516,7 @@
         </w:rPr>
         <w:t> (you will need to reduce the update delay </w:t>
       </w:r>
+      <w:proofErr w:type="spellStart"/>
       <w:r>
         <w:rPr>
           <w:rFonts w:ascii="Baskerville" w:hAnsi="Baskerville" w:cs="Courier New"/>
@@ -1267,6 +1526,7 @@
         </w:rPr>
         <w:t>update_delay</w:t>
       </w:r>
+      <w:proofErr w:type="spellEnd"/>
       <w:r>
         <w:rPr>
           <w:rFonts w:ascii="Baskerville" w:eastAsia="Times New Roman" w:hAnsi="Baskerville" w:cs="Times New Roman"/>
@@ -1333,6 +1593,7 @@
         </w:rPr>
         <w:t>s learning and </w:t>
       </w:r>
+      <w:proofErr w:type="spellStart"/>
       <w:r>
         <w:rPr>
           <w:rFonts w:ascii="Baskerville" w:eastAsia="Times New Roman" w:hAnsi="Baskerville" w:cs="Times New Roman"/>
@@ -1351,6 +1612,7 @@
         </w:rPr>
         <w:t>s</w:t>
       </w:r>
+      <w:proofErr w:type="spellEnd"/>
       <w:r>
         <w:rPr>
           <w:rFonts w:ascii="Baskerville" w:eastAsia="Times New Roman" w:hAnsi="Baskerville" w:cs="Times New Roman"/>
@@ -1480,7 +1742,25 @@
           <w:iCs/>
           <w:color w:val="333333"/>
         </w:rPr>
-        <w:t xml:space="preserve">Epsilon controls for the frequency of exploration (random action) to avoid being stuck in a local minima. </w:t>
+        <w:t xml:space="preserve">Epsilon controls for the frequency of exploration (random action) to avoid being stuck in </w:t>
+      </w:r>
+      <w:proofErr w:type="gramStart"/>
+      <w:r>
+        <w:rPr>
+          <w:rFonts w:ascii="Baskerville" w:hAnsi="Baskerville" w:cs="Times New Roman"/>
+          <w:iCs/>
+          <w:color w:val="333333"/>
+        </w:rPr>
+        <w:t>a local minima</w:t>
+      </w:r>
+      <w:proofErr w:type="gramEnd"/>
+      <w:r>
+        <w:rPr>
+          <w:rFonts w:ascii="Baskerville" w:hAnsi="Baskerville" w:cs="Times New Roman"/>
+          <w:iCs/>
+          <w:color w:val="333333"/>
+        </w:rPr>
+        <w:t xml:space="preserve">. </w:t>
       </w:r>
       <w:r>
         <w:rPr>
@@ -1496,7 +1776,25 @@
           <w:iCs/>
           <w:color w:val="333333"/>
         </w:rPr>
-        <w:t>Smaller values of learning rate means finer update policy for Q. So using that logic, smaller value of alpha will help the algorithm. I used alpha of 0.01 and saw that the agent only f</w:t>
+        <w:t xml:space="preserve">Smaller values of learning rate </w:t>
+      </w:r>
+      <w:proofErr w:type="gramStart"/>
+      <w:r>
+        <w:rPr>
+          <w:rFonts w:ascii="Baskerville" w:hAnsi="Baskerville" w:cs="Times New Roman"/>
+          <w:iCs/>
+          <w:color w:val="333333"/>
+        </w:rPr>
+        <w:t>means</w:t>
+      </w:r>
+      <w:proofErr w:type="gramEnd"/>
+      <w:r>
+        <w:rPr>
+          <w:rFonts w:ascii="Baskerville" w:hAnsi="Baskerville" w:cs="Times New Roman"/>
+          <w:iCs/>
+          <w:color w:val="333333"/>
+        </w:rPr>
+        <w:t xml:space="preserve"> finer update policy for Q. So using that logic, smaller value of alpha will help the algorithm. I used alpha of 0.01 and saw that the agent only f</w:t>
       </w:r>
       <w:r>
         <w:rPr>
@@ -1553,7 +1851,61 @@
           <w:iCs/>
           <w:color w:val="333333"/>
         </w:rPr>
-        <w:t xml:space="preserve">m, future rewards may not have a big effect since the smartcab will behave best if it follows traffic laws at its current state. Still, for the purpose of the experiment, I implemented my version of gridsearch, varying different values of the parameters and used success rate of smartcab reaching the destination per 100 trial run using those parameters. </w:t>
+        <w:t xml:space="preserve">m, future rewards may not have a big effect since the </w:t>
+      </w:r>
+      <w:proofErr w:type="spellStart"/>
+      <w:r>
+        <w:rPr>
+          <w:rFonts w:ascii="Baskerville" w:hAnsi="Baskerville" w:cs="Times New Roman"/>
+          <w:iCs/>
+          <w:color w:val="333333"/>
+        </w:rPr>
+        <w:t>smartcab</w:t>
+      </w:r>
+      <w:proofErr w:type="spellEnd"/>
+      <w:r>
+        <w:rPr>
+          <w:rFonts w:ascii="Baskerville" w:hAnsi="Baskerville" w:cs="Times New Roman"/>
+          <w:iCs/>
+          <w:color w:val="333333"/>
+        </w:rPr>
+        <w:t xml:space="preserve"> will behave best if it follows traffic laws at its current state. Still, for the purpose of the experiment, I implemented my version of </w:t>
+      </w:r>
+      <w:proofErr w:type="spellStart"/>
+      <w:r>
+        <w:rPr>
+          <w:rFonts w:ascii="Baskerville" w:hAnsi="Baskerville" w:cs="Times New Roman"/>
+          <w:iCs/>
+          <w:color w:val="333333"/>
+        </w:rPr>
+        <w:t>gridsearch</w:t>
+      </w:r>
+      <w:proofErr w:type="spellEnd"/>
+      <w:r>
+        <w:rPr>
+          <w:rFonts w:ascii="Baskerville" w:hAnsi="Baskerville" w:cs="Times New Roman"/>
+          <w:iCs/>
+          <w:color w:val="333333"/>
+        </w:rPr>
+        <w:t xml:space="preserve">, varying different values of the parameters and used success rate of </w:t>
+      </w:r>
+      <w:proofErr w:type="spellStart"/>
+      <w:r>
+        <w:rPr>
+          <w:rFonts w:ascii="Baskerville" w:hAnsi="Baskerville" w:cs="Times New Roman"/>
+          <w:iCs/>
+          <w:color w:val="333333"/>
+        </w:rPr>
+        <w:t>smartcab</w:t>
+      </w:r>
+      <w:proofErr w:type="spellEnd"/>
+      <w:r>
+        <w:rPr>
+          <w:rFonts w:ascii="Baskerville" w:hAnsi="Baskerville" w:cs="Times New Roman"/>
+          <w:iCs/>
+          <w:color w:val="333333"/>
+        </w:rPr>
+        <w:t xml:space="preserve"> reaching the destination per 100 trial run using those parameters. </w:t>
       </w:r>
       <w:r>
         <w:rPr>
@@ -1570,6 +1922,171 @@
           <w:color w:val="333333"/>
         </w:rPr>
         <w:t xml:space="preserve"> </w:t>
+      </w:r>
+    </w:p>
+    <w:p>
+      <w:pPr>
+        <w:spacing w:after="240"/>
+        <w:rPr>
+          <w:rFonts w:ascii="Baskerville" w:hAnsi="Baskerville" w:cs="Times New Roman"/>
+          <w:iCs/>
+          <w:color w:val="333333"/>
+        </w:rPr>
+      </w:pPr>
+      <w:r>
+        <w:rPr>
+          <w:rFonts w:ascii="Baskerville" w:hAnsi="Baskerville" w:cs="Times New Roman"/>
+          <w:iCs/>
+          <w:color w:val="333333"/>
+        </w:rPr>
+        <w:t xml:space="preserve">The results are saved under </w:t>
+      </w:r>
+      <w:proofErr w:type="spellStart"/>
+      <w:r>
+        <w:rPr>
+          <w:rFonts w:ascii="Baskerville" w:hAnsi="Baskerville" w:cs="Times New Roman"/>
+          <w:iCs/>
+          <w:color w:val="333333"/>
+        </w:rPr>
+        <w:t>SuccessRateAnalysis.ipynb</w:t>
+      </w:r>
+      <w:proofErr w:type="spellEnd"/>
+      <w:r>
+        <w:rPr>
+          <w:rFonts w:ascii="Baskerville" w:hAnsi="Baskerville" w:cs="Times New Roman"/>
+          <w:iCs/>
+          <w:color w:val="333333"/>
+        </w:rPr>
+        <w:t xml:space="preserve">. The top results for q_learn.txt and q_learn2.txt are shown below: </w:t>
+      </w:r>
+    </w:p>
+    <w:p>
+      <w:pPr>
+        <w:spacing w:after="240"/>
+        <w:rPr>
+          <w:rFonts w:ascii="Baskerville" w:hAnsi="Baskerville" w:cs="Times New Roman"/>
+          <w:iCs/>
+          <w:color w:val="333333"/>
+        </w:rPr>
+      </w:pPr>
+      <w:r>
+        <w:rPr>
+          <w:rFonts w:ascii="Baskerville" w:hAnsi="Baskerville" w:cs="Times New Roman"/>
+          <w:iCs/>
+          <w:color w:val="333333"/>
+        </w:rPr>
+        <w:drawing>
+          <wp:inline distT="0" distB="0" distL="0" distR="0" wp14:anchorId="303EC59B" wp14:editId="63023024">
+            <wp:extent cx="5715000" cy="2559452"/>
+            <wp:effectExtent l="0" t="0" r="0" b="6350"/>
+            <wp:docPr id="1" name="Picture 1"/>
+            <wp:cNvGraphicFramePr>
+              <a:graphicFrameLocks xmlns:a="http://schemas.openxmlformats.org/drawingml/2006/main" noChangeAspect="1"/>
+            </wp:cNvGraphicFramePr>
+            <a:graphic xmlns:a="http://schemas.openxmlformats.org/drawingml/2006/main">
+              <a:graphicData uri="http://schemas.openxmlformats.org/drawingml/2006/picture">
+                <pic:pic xmlns:pic="http://schemas.openxmlformats.org/drawingml/2006/picture">
+                  <pic:nvPicPr>
+                    <pic:cNvPr id="1" name=""/>
+                    <pic:cNvPicPr/>
+                  </pic:nvPicPr>
+                  <pic:blipFill rotWithShape="1">
+                    <a:blip r:embed="rId6"/>
+                    <a:srcRect t="2642"/>
+                    <a:stretch/>
+                  </pic:blipFill>
+                  <pic:spPr bwMode="auto">
+                    <a:xfrm>
+                      <a:off x="0" y="0"/>
+                      <a:ext cx="5715000" cy="2559452"/>
+                    </a:xfrm>
+                    <a:prstGeom prst="rect">
+                      <a:avLst/>
+                    </a:prstGeom>
+                    <a:ln>
+                      <a:noFill/>
+                    </a:ln>
+                    <a:extLst>
+                      <a:ext uri="{53640926-AAD7-44D8-BBD7-CCE9431645EC}">
+                        <a14:shadowObscured xmlns:a14="http://schemas.microsoft.com/office/drawing/2010/main"/>
+                      </a:ext>
+                    </a:extLst>
+                  </pic:spPr>
+                </pic:pic>
+              </a:graphicData>
+            </a:graphic>
+          </wp:inline>
+        </w:drawing>
+      </w:r>
+    </w:p>
+    <w:p>
+      <w:pPr>
+        <w:spacing w:after="240"/>
+        <w:rPr>
+          <w:rFonts w:ascii="Baskerville" w:hAnsi="Baskerville" w:cs="Times New Roman"/>
+          <w:iCs/>
+          <w:color w:val="333333"/>
+        </w:rPr>
+      </w:pPr>
+      <w:r>
+        <w:rPr>
+          <w:rFonts w:ascii="Baskerville" w:hAnsi="Baskerville" w:cs="Times New Roman"/>
+          <w:iCs/>
+          <w:color w:val="333333"/>
+        </w:rPr>
+        <w:drawing>
+          <wp:inline distT="0" distB="0" distL="0" distR="0" wp14:anchorId="651326FC" wp14:editId="2ACB7102">
+            <wp:extent cx="5715000" cy="2120900"/>
+            <wp:effectExtent l="0" t="0" r="0" b="12700"/>
+            <wp:docPr id="2" name="Picture 2"/>
+            <wp:cNvGraphicFramePr>
+              <a:graphicFrameLocks xmlns:a="http://schemas.openxmlformats.org/drawingml/2006/main" noChangeAspect="1"/>
+            </wp:cNvGraphicFramePr>
+            <a:graphic xmlns:a="http://schemas.openxmlformats.org/drawingml/2006/main">
+              <a:graphicData uri="http://schemas.openxmlformats.org/drawingml/2006/picture">
+                <pic:pic xmlns:pic="http://schemas.openxmlformats.org/drawingml/2006/picture">
+                  <pic:nvPicPr>
+                    <pic:cNvPr id="1" name=""/>
+                    <pic:cNvPicPr/>
+                  </pic:nvPicPr>
+                  <pic:blipFill>
+                    <a:blip r:embed="rId7"/>
+                    <a:stretch>
+                      <a:fillRect/>
+                    </a:stretch>
+                  </pic:blipFill>
+                  <pic:spPr>
+                    <a:xfrm>
+                      <a:off x="0" y="0"/>
+                      <a:ext cx="5715000" cy="2120900"/>
+                    </a:xfrm>
+                    <a:prstGeom prst="rect">
+                      <a:avLst/>
+                    </a:prstGeom>
+                  </pic:spPr>
+                </pic:pic>
+              </a:graphicData>
+            </a:graphic>
+          </wp:inline>
+        </w:drawing>
+      </w:r>
+    </w:p>
+    <w:p>
+      <w:pPr>
+        <w:spacing w:after="240"/>
+        <w:rPr>
+          <w:rFonts w:ascii="Baskerville" w:hAnsi="Baskerville" w:cs="Times New Roman"/>
+          <w:iCs/>
+          <w:color w:val="333333"/>
+        </w:rPr>
+      </w:pPr>
+      <w:r>
+        <w:rPr>
+          <w:rFonts w:ascii="Baskerville" w:hAnsi="Baskerville" w:cs="Times New Roman"/>
+          <w:iCs/>
+          <w:color w:val="333333"/>
+        </w:rPr>
+        <w:t>In both iterations, epsilon = 0.1, alpha = 0.1, and gamma = 0.2 provide the best success rate.</w:t>
       </w:r>
     </w:p>
     <w:p>
@@ -1636,40 +2153,314 @@
         <w:rPr>
           <w:rFonts w:ascii="Baskerville" w:hAnsi="Baskerville"/>
         </w:rPr>
-        <w:t xml:space="preserve">For example, in this state </w:t>
-      </w:r>
-      <w:r>
-        <w:rPr>
-          <w:rFonts w:ascii="Baskerville" w:hAnsi="Baskerville"/>
-        </w:rPr>
-        <w:t>(('forward', 'red', None, 'right'), None): 0.0</w:t>
-      </w:r>
-      <w:r>
-        <w:rPr>
-          <w:rFonts w:ascii="Baskerville" w:hAnsi="Baskerville"/>
-        </w:rPr>
-        <w:t xml:space="preserve">, </w:t>
-      </w:r>
-      <w:r>
-        <w:rPr>
-          <w:rFonts w:ascii="Baskerville" w:hAnsi="Baskerville"/>
-        </w:rPr>
-        <w:t xml:space="preserve">the smartcab knows that the light is red and takes no action. And in this state, </w:t>
-      </w:r>
-      <w:r>
-        <w:rPr>
-          <w:rFonts w:ascii="Baskerville" w:hAnsi="Baskerville"/>
-        </w:rPr>
-        <w:t>(('right', 'green', 'left', Non</w:t>
-      </w:r>
-      <w:r>
-        <w:rPr>
-          <w:rFonts w:ascii="Baskerville" w:hAnsi="Baskerville"/>
-        </w:rPr>
-        <w:t xml:space="preserve">e), 'right'): 2.067561263291494, it correctly takes a right on a green light. </w:t>
+        <w:t>For example, in this state</w:t>
+      </w:r>
+      <w:r>
+        <w:rPr>
+          <w:rFonts w:ascii="Baskerville" w:hAnsi="Baskerville"/>
+        </w:rPr>
+        <w:t xml:space="preserve"> = ('forward', 'green', None, None), </w:t>
+      </w:r>
+      <w:r>
+        <w:rPr>
+          <w:rFonts w:ascii="Baskerville" w:hAnsi="Baskerville"/>
+        </w:rPr>
+        <w:t xml:space="preserve">it goes forward with reward of 12. In another case, </w:t>
+      </w:r>
+      <w:r>
+        <w:rPr>
+          <w:rFonts w:ascii="Baskerville" w:hAnsi="Baskerville"/>
+        </w:rPr>
+        <w:t>state = ('forward', 'red', None, None), action = None, reward = 0.0</w:t>
+      </w:r>
+      <w:r>
+        <w:rPr>
+          <w:rFonts w:ascii="Baskerville" w:hAnsi="Baskerville"/>
+        </w:rPr>
+        <w:t xml:space="preserve">, it knows not to go forward on a red light and takes no action. The last couple of iterations for the </w:t>
+      </w:r>
+      <w:proofErr w:type="spellStart"/>
+      <w:r>
+        <w:rPr>
+          <w:rFonts w:ascii="Baskerville" w:hAnsi="Baskerville"/>
+        </w:rPr>
+        <w:t>smartcab</w:t>
+      </w:r>
+      <w:proofErr w:type="spellEnd"/>
+      <w:r>
+        <w:rPr>
+          <w:rFonts w:ascii="Baskerville" w:hAnsi="Baskerville"/>
+        </w:rPr>
+        <w:t xml:space="preserve"> is listed below and it shows pretty good adherence to the optimal policy</w:t>
       </w:r>
       <w:bookmarkStart w:id="0" w:name="_GoBack"/>
       <w:bookmarkEnd w:id="0"/>
+      <w:r>
+        <w:rPr>
+          <w:rFonts w:ascii="Baskerville" w:hAnsi="Baskerville"/>
+        </w:rPr>
+        <w:t>:</w:t>
+      </w:r>
+    </w:p>
+    <w:p>
+      <w:pPr>
+        <w:rPr>
+          <w:rFonts w:ascii="Baskerville" w:hAnsi="Baskerville"/>
+        </w:rPr>
+      </w:pPr>
+    </w:p>
+    <w:p>
+      <w:pPr>
+        <w:rPr>
+          <w:rFonts w:ascii="Baskerville" w:hAnsi="Baskerville"/>
+        </w:rPr>
+      </w:pPr>
+      <w:r>
+        <w:rPr>
+          <w:rFonts w:ascii="Baskerville" w:hAnsi="Baskerville"/>
+        </w:rPr>
+        <w:t>state = ('right', 'green', None, None), action = right, reward = 2.0</w:t>
+      </w:r>
+    </w:p>
+    <w:p>
+      <w:pPr>
+        <w:rPr>
+          <w:rFonts w:ascii="Baskerville" w:hAnsi="Baskerville"/>
+        </w:rPr>
+      </w:pPr>
+      <w:r>
+        <w:rPr>
+          <w:rFonts w:ascii="Baskerville" w:hAnsi="Baskerville"/>
+        </w:rPr>
+        <w:t>state = ('right', 'green', None, None), action = right, reward = 2.0</w:t>
+      </w:r>
+    </w:p>
+    <w:p>
+      <w:pPr>
+        <w:rPr>
+          <w:rFonts w:ascii="Baskerville" w:hAnsi="Baskerville"/>
+        </w:rPr>
+      </w:pPr>
+      <w:r>
+        <w:rPr>
+          <w:rFonts w:ascii="Baskerville" w:hAnsi="Baskerville"/>
+        </w:rPr>
+        <w:t>state = ('forward', 'red', None, None), action = None, reward = 0.0</w:t>
+      </w:r>
+    </w:p>
+    <w:p>
+      <w:pPr>
+        <w:rPr>
+          <w:rFonts w:ascii="Baskerville" w:hAnsi="Baskerville"/>
+        </w:rPr>
+      </w:pPr>
+      <w:r>
+        <w:rPr>
+          <w:rFonts w:ascii="Baskerville" w:hAnsi="Baskerville"/>
+        </w:rPr>
+        <w:t>state = ('forward', 'green', None, None), action = forward, reward = 2.0</w:t>
+      </w:r>
+    </w:p>
+    <w:p>
+      <w:pPr>
+        <w:rPr>
+          <w:rFonts w:ascii="Baskerville" w:hAnsi="Baskerville"/>
+        </w:rPr>
+      </w:pPr>
+      <w:r>
+        <w:rPr>
+          <w:rFonts w:ascii="Baskerville" w:hAnsi="Baskerville"/>
+        </w:rPr>
+        <w:t>state = ('left', 'green', None, None), action = left, reward = 12.0</w:t>
+      </w:r>
+    </w:p>
+    <w:p>
+      <w:pPr>
+        <w:rPr>
+          <w:rFonts w:ascii="Baskerville" w:hAnsi="Baskerville"/>
+        </w:rPr>
+      </w:pPr>
+      <w:r>
+        <w:rPr>
+          <w:rFonts w:ascii="Baskerville" w:hAnsi="Baskerville"/>
+        </w:rPr>
+        <w:t>state = ('forward', 'green', None, None), action = forward, reward = 2.0</w:t>
+      </w:r>
+    </w:p>
+    <w:p>
+      <w:pPr>
+        <w:rPr>
+          <w:rFonts w:ascii="Baskerville" w:hAnsi="Baskerville"/>
+        </w:rPr>
+      </w:pPr>
+      <w:r>
+        <w:rPr>
+          <w:rFonts w:ascii="Baskerville" w:hAnsi="Baskerville"/>
+        </w:rPr>
+        <w:t>state = ('forward', 'green', None, None), action = forward, reward = 2.0</w:t>
+      </w:r>
+    </w:p>
+    <w:p>
+      <w:pPr>
+        <w:rPr>
+          <w:rFonts w:ascii="Baskerville" w:hAnsi="Baskerville"/>
+        </w:rPr>
+      </w:pPr>
+      <w:r>
+        <w:rPr>
+          <w:rFonts w:ascii="Baskerville" w:hAnsi="Baskerville"/>
+        </w:rPr>
+        <w:t>state = ('right', 'red', None, None), action = right, reward = 2.0</w:t>
+      </w:r>
+    </w:p>
+    <w:p>
+      <w:pPr>
+        <w:rPr>
+          <w:rFonts w:ascii="Baskerville" w:hAnsi="Baskerville"/>
+        </w:rPr>
+      </w:pPr>
+      <w:r>
+        <w:rPr>
+          <w:rFonts w:ascii="Baskerville" w:hAnsi="Baskerville"/>
+        </w:rPr>
+        <w:t>state = ('forward', 'green', None, None), action = forward, reward = 2.0</w:t>
+      </w:r>
+    </w:p>
+    <w:p>
+      <w:pPr>
+        <w:rPr>
+          <w:rFonts w:ascii="Baskerville" w:hAnsi="Baskerville"/>
+        </w:rPr>
+      </w:pPr>
+      <w:r>
+        <w:rPr>
+          <w:rFonts w:ascii="Baskerville" w:hAnsi="Baskerville"/>
+        </w:rPr>
+        <w:t>state = ('forward', 'green', None, None), action = forward, reward = 12.0</w:t>
+      </w:r>
+    </w:p>
+    <w:p>
+      <w:pPr>
+        <w:rPr>
+          <w:rFonts w:ascii="Baskerville" w:hAnsi="Baskerville"/>
+        </w:rPr>
+      </w:pPr>
+      <w:r>
+        <w:rPr>
+          <w:rFonts w:ascii="Baskerville" w:hAnsi="Baskerville"/>
+        </w:rPr>
+        <w:t>state = ('right', 'red', None, None), action = right, reward = 2.0</w:t>
+      </w:r>
+    </w:p>
+    <w:p>
+      <w:pPr>
+        <w:rPr>
+          <w:rFonts w:ascii="Baskerville" w:hAnsi="Baskerville"/>
+        </w:rPr>
+      </w:pPr>
+      <w:r>
+        <w:rPr>
+          <w:rFonts w:ascii="Baskerville" w:hAnsi="Baskerville"/>
+        </w:rPr>
+        <w:t>state = ('forward', 'red', None, None), action = None, reward = 0.0</w:t>
+      </w:r>
+    </w:p>
+    <w:p>
+      <w:pPr>
+        <w:rPr>
+          <w:rFonts w:ascii="Baskerville" w:hAnsi="Baskerville"/>
+        </w:rPr>
+      </w:pPr>
+      <w:r>
+        <w:rPr>
+          <w:rFonts w:ascii="Baskerville" w:hAnsi="Baskerville"/>
+        </w:rPr>
+        <w:t>state = ('forward', 'red', None, None), action = None, reward = 0.0</w:t>
+      </w:r>
+    </w:p>
+    <w:p>
+      <w:pPr>
+        <w:rPr>
+          <w:rFonts w:ascii="Baskerville" w:hAnsi="Baskerville"/>
+        </w:rPr>
+      </w:pPr>
+      <w:r>
+        <w:rPr>
+          <w:rFonts w:ascii="Baskerville" w:hAnsi="Baskerville"/>
+        </w:rPr>
+        <w:t>state = ('forward', 'green', None, None), action = forward, reward = 2.0</w:t>
+      </w:r>
+    </w:p>
+    <w:p>
+      <w:pPr>
+        <w:rPr>
+          <w:rFonts w:ascii="Baskerville" w:hAnsi="Baskerville"/>
+        </w:rPr>
+      </w:pPr>
+      <w:r>
+        <w:rPr>
+          <w:rFonts w:ascii="Baskerville" w:hAnsi="Baskerville"/>
+        </w:rPr>
+        <w:t>state = ('left', 'green', None, None), action = left, reward = 2.0</w:t>
+      </w:r>
+    </w:p>
+    <w:p>
+      <w:pPr>
+        <w:rPr>
+          <w:rFonts w:ascii="Baskerville" w:hAnsi="Baskerville"/>
+        </w:rPr>
+      </w:pPr>
+      <w:r>
+        <w:rPr>
+          <w:rFonts w:ascii="Baskerville" w:hAnsi="Baskerville"/>
+        </w:rPr>
+        <w:t>state = ('forward', 'green', None, None), action = forward, reward = 2.0</w:t>
+      </w:r>
+    </w:p>
+    <w:p>
+      <w:pPr>
+        <w:rPr>
+          <w:rFonts w:ascii="Baskerville" w:hAnsi="Baskerville"/>
+        </w:rPr>
+      </w:pPr>
+      <w:r>
+        <w:rPr>
+          <w:rFonts w:ascii="Baskerville" w:hAnsi="Baskerville"/>
+        </w:rPr>
+        <w:t>state = ('forward', 'green', None, None), action = forward, reward = 2.0</w:t>
+      </w:r>
+    </w:p>
+    <w:p>
+      <w:pPr>
+        <w:rPr>
+          <w:rFonts w:ascii="Baskerville" w:hAnsi="Baskerville"/>
+        </w:rPr>
+      </w:pPr>
+      <w:r>
+        <w:rPr>
+          <w:rFonts w:ascii="Baskerville" w:hAnsi="Baskerville"/>
+        </w:rPr>
+        <w:t>state = ('forward', 'green', None, None), action = forward, reward = 2.0</w:t>
+      </w:r>
+    </w:p>
+    <w:p>
+      <w:pPr>
+        <w:rPr>
+          <w:rFonts w:ascii="Baskerville" w:hAnsi="Baskerville"/>
+        </w:rPr>
+      </w:pPr>
+      <w:r>
+        <w:rPr>
+          <w:rFonts w:ascii="Baskerville" w:hAnsi="Baskerville"/>
+        </w:rPr>
+        <w:t>state = ('forward', 'green', None, None), action = forward, reward = 12.0</w:t>
+      </w:r>
+      <w:r>
+        <w:rPr>
+          <w:rFonts w:ascii="Baskerville" w:hAnsi="Baskerville"/>
+        </w:rPr>
+        <w:t xml:space="preserve"> </w:t>
+      </w:r>
     </w:p>
     <w:sectPr>
       <w:pgSz w:w="12240" w:h="15840"/>

</xml_diff>